<commit_message>
new Line add after first peragraph
</commit_message>
<xml_diff>
--- a/CV_AkhtarAli.docx
+++ b/CV_AkhtarAli.docx
@@ -44,23 +44,13 @@
                 <w:sz w:val="36"/>
               </w:rPr>
             </w:pPr>
-            <w:proofErr w:type="spellStart"/>
             <w:r>
               <w:rPr>
                 <w:rFonts w:ascii="Calibri" w:eastAsia="Calibri" w:hAnsi="Calibri" w:cs="Calibri"/>
                 <w:b/>
                 <w:sz w:val="36"/>
               </w:rPr>
-              <w:t>Akhtar</w:t>
-            </w:r>
-            <w:proofErr w:type="spellEnd"/>
-            <w:r>
-              <w:rPr>
-                <w:rFonts w:ascii="Calibri" w:eastAsia="Calibri" w:hAnsi="Calibri" w:cs="Calibri"/>
-                <w:b/>
-                <w:sz w:val="36"/>
-              </w:rPr>
-              <w:t xml:space="preserve"> Ali</w:t>
+              <w:t>Akhtar Ali</w:t>
             </w:r>
           </w:p>
           <w:p>
@@ -145,23 +135,24 @@
                 <w:rFonts w:ascii="Arial" w:eastAsia="Arial" w:hAnsi="Arial" w:cs="Arial"/>
                 <w:sz w:val="20"/>
               </w:rPr>
-              <w:t xml:space="preserve">House#8, Street#3 </w:t>
-            </w:r>
-            <w:proofErr w:type="spellStart"/>
-            <w:r>
+              <w:t>House#8, Street#3 Bismillah Block</w:t>
+            </w:r>
+          </w:p>
+          <w:p>
+            <w:pPr>
+              <w:spacing w:after="0" w:line="240" w:lineRule="auto"/>
+              <w:jc w:val="right"/>
               <w:rPr>
                 <w:rFonts w:ascii="Arial" w:eastAsia="Arial" w:hAnsi="Arial" w:cs="Arial"/>
                 <w:sz w:val="20"/>
               </w:rPr>
-              <w:t>Bismillah</w:t>
-            </w:r>
-            <w:proofErr w:type="spellEnd"/>
+            </w:pPr>
             <w:r>
               <w:rPr>
                 <w:rFonts w:ascii="Arial" w:eastAsia="Arial" w:hAnsi="Arial" w:cs="Arial"/>
                 <w:sz w:val="20"/>
               </w:rPr>
-              <w:t xml:space="preserve"> Block</w:t>
+              <w:t>Johar Town Lahore , Pakistan</w:t>
             </w:r>
           </w:p>
           <w:p>
@@ -173,34 +164,6 @@
                 <w:sz w:val="20"/>
               </w:rPr>
             </w:pPr>
-            <w:proofErr w:type="spellStart"/>
-            <w:r>
-              <w:rPr>
-                <w:rFonts w:ascii="Arial" w:eastAsia="Arial" w:hAnsi="Arial" w:cs="Arial"/>
-                <w:sz w:val="20"/>
-              </w:rPr>
-              <w:t>Johar</w:t>
-            </w:r>
-            <w:proofErr w:type="spellEnd"/>
-            <w:r>
-              <w:rPr>
-                <w:rFonts w:ascii="Arial" w:eastAsia="Arial" w:hAnsi="Arial" w:cs="Arial"/>
-                <w:sz w:val="20"/>
-              </w:rPr>
-              <w:t xml:space="preserve"> Town Lahore , Pakistan</w:t>
-            </w:r>
-          </w:p>
-          <w:p>
-            <w:pPr>
-              <w:spacing w:after="0" w:line="240" w:lineRule="auto"/>
-              <w:jc w:val="right"/>
-              <w:rPr>
-                <w:rFonts w:ascii="Arial" w:eastAsia="Arial" w:hAnsi="Arial" w:cs="Arial"/>
-                <w:sz w:val="20"/>
-              </w:rPr>
-            </w:pPr>
-            <w:bookmarkStart w:id="0" w:name="_GoBack"/>
-            <w:bookmarkEnd w:id="0"/>
             <w:r>
               <w:rPr>
                 <w:rFonts w:ascii="Arial" w:eastAsia="Arial" w:hAnsi="Arial" w:cs="Arial"/>
@@ -306,6 +269,32 @@
           </w:p>
           <w:p>
             <w:pPr>
+              <w:spacing w:before="120" w:after="0" w:line="270" w:lineRule="auto"/>
+              <w:ind w:left="720"/>
+              <w:rPr>
+                <w:rFonts w:ascii="Calibri" w:eastAsia="Calibri" w:hAnsi="Calibri" w:cs="Calibri"/>
+                <w:color w:val="333333"/>
+                <w:sz w:val="18"/>
+                <w:shd w:val="clear" w:color="auto" w:fill="FFFFFF"/>
+              </w:rPr>
+            </w:pPr>
+          </w:p>
+          <w:p>
+            <w:pPr>
+              <w:spacing w:before="120" w:after="0" w:line="270" w:lineRule="auto"/>
+              <w:ind w:left="720"/>
+              <w:rPr>
+                <w:rFonts w:ascii="Calibri" w:eastAsia="Calibri" w:hAnsi="Calibri" w:cs="Calibri"/>
+                <w:color w:val="333333"/>
+                <w:sz w:val="18"/>
+                <w:shd w:val="clear" w:color="auto" w:fill="FFFFFF"/>
+              </w:rPr>
+            </w:pPr>
+            <w:bookmarkStart w:id="0" w:name="_GoBack"/>
+            <w:bookmarkEnd w:id="0"/>
+          </w:p>
+          <w:p>
+            <w:pPr>
               <w:spacing w:before="120" w:after="0" w:line="240" w:lineRule="auto"/>
               <w:rPr>
                 <w:rFonts w:ascii="Calibri" w:eastAsia="Calibri" w:hAnsi="Calibri" w:cs="Calibri"/>
@@ -595,7 +584,6 @@
               </w:rPr>
               <w:t xml:space="preserve"> </w:t>
             </w:r>
-            <w:proofErr w:type="spellStart"/>
             <w:r>
               <w:rPr>
                 <w:rFonts w:cs="Arial"/>
@@ -604,62 +592,7 @@
                 <w:szCs w:val="18"/>
                 <w:shd w:val="clear" w:color="auto" w:fill="FFFFFF"/>
               </w:rPr>
-              <w:t>Javascript</w:t>
-            </w:r>
-            <w:proofErr w:type="spellEnd"/>
-            <w:r>
-              <w:rPr>
-                <w:rFonts w:cs="Arial"/>
-                <w:color w:val="000000"/>
-                <w:sz w:val="18"/>
-                <w:szCs w:val="18"/>
-                <w:shd w:val="clear" w:color="auto" w:fill="FFFFFF"/>
-              </w:rPr>
-              <w:t>/</w:t>
-            </w:r>
-            <w:proofErr w:type="spellStart"/>
-            <w:r>
-              <w:rPr>
-                <w:rFonts w:cs="Arial"/>
-                <w:color w:val="000000"/>
-                <w:sz w:val="18"/>
-                <w:szCs w:val="18"/>
-                <w:shd w:val="clear" w:color="auto" w:fill="FFFFFF"/>
-              </w:rPr>
-              <w:t>JQuery</w:t>
-            </w:r>
-            <w:proofErr w:type="spellEnd"/>
-            <w:r>
-              <w:rPr>
-                <w:rFonts w:cs="Arial"/>
-                <w:color w:val="000000"/>
-                <w:sz w:val="18"/>
-                <w:szCs w:val="18"/>
-                <w:shd w:val="clear" w:color="auto" w:fill="FFFFFF"/>
-              </w:rPr>
-              <w:t xml:space="preserve">, </w:t>
-            </w:r>
-            <w:proofErr w:type="spellStart"/>
-            <w:r>
-              <w:rPr>
-                <w:rFonts w:cs="Arial"/>
-                <w:color w:val="000000"/>
-                <w:sz w:val="18"/>
-                <w:szCs w:val="18"/>
-                <w:shd w:val="clear" w:color="auto" w:fill="FFFFFF"/>
-              </w:rPr>
-              <w:t>LinQ</w:t>
-            </w:r>
-            <w:proofErr w:type="spellEnd"/>
-            <w:r>
-              <w:rPr>
-                <w:rFonts w:cs="Arial"/>
-                <w:color w:val="000000"/>
-                <w:sz w:val="18"/>
-                <w:szCs w:val="18"/>
-                <w:shd w:val="clear" w:color="auto" w:fill="FFFFFF"/>
-              </w:rPr>
-              <w:t>, Object Oriented Programming</w:t>
+              <w:t>Javascript/JQuery, LinQ, Object Oriented Programming</w:t>
             </w:r>
           </w:p>
         </w:tc>
@@ -782,39 +715,7 @@
                 <w:rFonts w:ascii="Calibri" w:eastAsia="Calibri" w:hAnsi="Calibri" w:cs="Calibri"/>
                 <w:sz w:val="18"/>
               </w:rPr>
-              <w:t xml:space="preserve">2011, </w:t>
-            </w:r>
-            <w:proofErr w:type="spellStart"/>
-            <w:r>
-              <w:rPr>
-                <w:rFonts w:ascii="Calibri" w:eastAsia="Calibri" w:hAnsi="Calibri" w:cs="Calibri"/>
-                <w:sz w:val="18"/>
-              </w:rPr>
-              <w:t>Bahauddin</w:t>
-            </w:r>
-            <w:proofErr w:type="spellEnd"/>
-            <w:r>
-              <w:rPr>
-                <w:rFonts w:ascii="Calibri" w:eastAsia="Calibri" w:hAnsi="Calibri" w:cs="Calibri"/>
-                <w:sz w:val="18"/>
-              </w:rPr>
-              <w:t xml:space="preserve"> </w:t>
-            </w:r>
-            <w:proofErr w:type="spellStart"/>
-            <w:r>
-              <w:rPr>
-                <w:rFonts w:ascii="Calibri" w:eastAsia="Calibri" w:hAnsi="Calibri" w:cs="Calibri"/>
-                <w:sz w:val="18"/>
-              </w:rPr>
-              <w:t>Zakarya</w:t>
-            </w:r>
-            <w:proofErr w:type="spellEnd"/>
-            <w:r>
-              <w:rPr>
-                <w:rFonts w:ascii="Calibri" w:eastAsia="Calibri" w:hAnsi="Calibri" w:cs="Calibri"/>
-                <w:sz w:val="18"/>
-              </w:rPr>
-              <w:t xml:space="preserve"> University Multan, Pakistan</w:t>
+              <w:t>2011, Bahauddin Zakarya University Multan, Pakistan</w:t>
             </w:r>
           </w:p>
           <w:p>
@@ -897,23 +798,7 @@
                 <w:rFonts w:ascii="Arial" w:eastAsia="Arial" w:hAnsi="Arial" w:cs="Arial"/>
                 <w:b/>
               </w:rPr>
-              <w:t xml:space="preserve">Project of </w:t>
-            </w:r>
-            <w:proofErr w:type="spellStart"/>
-            <w:r>
-              <w:rPr>
-                <w:rFonts w:ascii="Arial" w:eastAsia="Arial" w:hAnsi="Arial" w:cs="Arial"/>
-                <w:b/>
-              </w:rPr>
-              <w:t>Shaikh</w:t>
-            </w:r>
-            <w:proofErr w:type="spellEnd"/>
-            <w:r>
-              <w:rPr>
-                <w:rFonts w:ascii="Arial" w:eastAsia="Arial" w:hAnsi="Arial" w:cs="Arial"/>
-                <w:b/>
-              </w:rPr>
-              <w:t xml:space="preserve"> of Sialkot(Leather Factory) Sialkot:</w:t>
+              <w:t>Project of Shaikh of Sialkot(Leather Factory) Sialkot:</w:t>
             </w:r>
           </w:p>
           <w:p>
@@ -1133,9 +1018,284 @@
                 <w:szCs w:val="21"/>
                 <w:shd w:val="clear" w:color="auto" w:fill="FFFFFF"/>
               </w:rPr>
-              <w:t xml:space="preserve">Professional Project: </w:t>
-            </w:r>
-            <w:proofErr w:type="spellStart"/>
+              <w:t>Professional Project: Softwares Download Website (Webform App)</w:t>
+            </w:r>
+            <w:r>
+              <w:rPr>
+                <w:rFonts w:ascii="Arial" w:hAnsi="Arial" w:cs="Arial"/>
+                <w:color w:val="000000"/>
+                <w:sz w:val="21"/>
+                <w:szCs w:val="21"/>
+                <w:shd w:val="clear" w:color="auto" w:fill="FFFFFF"/>
+              </w:rPr>
+              <w:t>  Nov 2013</w:t>
+            </w:r>
+            <w:r>
+              <w:rPr>
+                <w:rFonts w:ascii="Arial" w:eastAsia="Arial" w:hAnsi="Arial" w:cs="Arial"/>
+                <w:b/>
+              </w:rPr>
+              <w:t xml:space="preserve"> </w:t>
+            </w:r>
+          </w:p>
+          <w:p>
+            <w:pPr>
+              <w:spacing w:after="0" w:line="240" w:lineRule="auto"/>
+              <w:rPr>
+                <w:rFonts w:ascii="Arial" w:eastAsia="Arial" w:hAnsi="Arial" w:cs="Arial"/>
+              </w:rPr>
+            </w:pPr>
+            <w:r>
+              <w:rPr>
+                <w:rFonts w:ascii="Arial" w:eastAsia="Arial" w:hAnsi="Arial" w:cs="Arial"/>
+              </w:rPr>
+              <w:t>“</w:t>
+            </w:r>
+            <w:r>
+              <w:rPr>
+                <w:rFonts w:ascii="Arial" w:eastAsia="Arial" w:hAnsi="Arial" w:cs="Arial"/>
+              </w:rPr>
+              <w:t>www.filegolo.com</w:t>
+            </w:r>
+            <w:r>
+              <w:rPr>
+                <w:rFonts w:ascii="Arial" w:eastAsia="Arial" w:hAnsi="Arial" w:cs="Arial"/>
+              </w:rPr>
+              <w:t>”</w:t>
+            </w:r>
+          </w:p>
+          <w:p>
+            <w:pPr>
+              <w:spacing w:after="0" w:line="240" w:lineRule="auto"/>
+              <w:rPr>
+                <w:rFonts w:ascii="Arial" w:eastAsia="Arial" w:hAnsi="Arial" w:cs="Arial"/>
+              </w:rPr>
+            </w:pPr>
+          </w:p>
+          <w:p>
+            <w:pPr>
+              <w:spacing w:after="0" w:line="240" w:lineRule="auto"/>
+              <w:rPr>
+                <w:rFonts w:ascii="Calibri" w:eastAsia="Calibri" w:hAnsi="Calibri" w:cs="Calibri"/>
+                <w:sz w:val="18"/>
+              </w:rPr>
+            </w:pPr>
+            <w:r>
+              <w:rPr>
+                <w:rFonts w:ascii="Calibri" w:eastAsia="Calibri" w:hAnsi="Calibri" w:cs="Calibri"/>
+                <w:b/>
+                <w:sz w:val="18"/>
+              </w:rPr>
+              <w:t>Role</w:t>
+            </w:r>
+            <w:r>
+              <w:rPr>
+                <w:rFonts w:ascii="Calibri" w:eastAsia="Calibri" w:hAnsi="Calibri" w:cs="Calibri"/>
+                <w:b/>
+                <w:sz w:val="18"/>
+              </w:rPr>
+              <w:t xml:space="preserve">                :</w:t>
+            </w:r>
+            <w:r>
+              <w:rPr>
+                <w:rFonts w:ascii="Calibri" w:eastAsia="Calibri" w:hAnsi="Calibri" w:cs="Calibri"/>
+                <w:sz w:val="18"/>
+              </w:rPr>
+              <w:t xml:space="preserve">     </w:t>
+            </w:r>
+            <w:r>
+              <w:rPr>
+                <w:rFonts w:ascii="Calibri" w:eastAsia="Calibri" w:hAnsi="Calibri" w:cs="Calibri"/>
+                <w:sz w:val="18"/>
+              </w:rPr>
+              <w:t>Front End Developer</w:t>
+            </w:r>
+          </w:p>
+          <w:p>
+            <w:pPr>
+              <w:spacing w:after="0" w:line="240" w:lineRule="auto"/>
+              <w:rPr>
+                <w:rFonts w:ascii="Calibri" w:eastAsia="Calibri" w:hAnsi="Calibri" w:cs="Calibri"/>
+                <w:sz w:val="18"/>
+              </w:rPr>
+            </w:pPr>
+            <w:r>
+              <w:rPr>
+                <w:rFonts w:ascii="Calibri" w:eastAsia="Calibri" w:hAnsi="Calibri" w:cs="Calibri"/>
+                <w:b/>
+                <w:sz w:val="18"/>
+              </w:rPr>
+              <w:t>Technologies:</w:t>
+            </w:r>
+            <w:r>
+              <w:rPr>
+                <w:rFonts w:ascii="Calibri" w:eastAsia="Calibri" w:hAnsi="Calibri" w:cs="Calibri"/>
+                <w:sz w:val="18"/>
+              </w:rPr>
+              <w:t xml:space="preserve">      ASP.NET, SQL Server 2008</w:t>
+            </w:r>
+          </w:p>
+          <w:p>
+            <w:pPr>
+              <w:spacing w:after="0" w:line="240" w:lineRule="auto"/>
+              <w:rPr>
+                <w:rFonts w:ascii="Calibri" w:eastAsia="Calibri" w:hAnsi="Calibri" w:cs="Calibri"/>
+                <w:sz w:val="18"/>
+              </w:rPr>
+            </w:pPr>
+            <w:r>
+              <w:rPr>
+                <w:rFonts w:ascii="Calibri" w:eastAsia="Calibri" w:hAnsi="Calibri" w:cs="Calibri"/>
+                <w:b/>
+                <w:sz w:val="18"/>
+              </w:rPr>
+              <w:lastRenderedPageBreak/>
+              <w:t>Duration</w:t>
+            </w:r>
+            <w:r>
+              <w:rPr>
+                <w:rFonts w:ascii="Calibri" w:eastAsia="Calibri" w:hAnsi="Calibri" w:cs="Calibri"/>
+                <w:b/>
+                <w:sz w:val="18"/>
+              </w:rPr>
+              <w:t xml:space="preserve">        </w:t>
+            </w:r>
+            <w:r>
+              <w:rPr>
+                <w:rFonts w:ascii="Calibri" w:eastAsia="Calibri" w:hAnsi="Calibri" w:cs="Calibri"/>
+                <w:b/>
+                <w:sz w:val="18"/>
+              </w:rPr>
+              <w:t>:</w:t>
+            </w:r>
+            <w:r>
+              <w:rPr>
+                <w:rFonts w:ascii="Calibri" w:eastAsia="Calibri" w:hAnsi="Calibri" w:cs="Calibri"/>
+                <w:sz w:val="18"/>
+              </w:rPr>
+              <w:t xml:space="preserve">     </w:t>
+            </w:r>
+            <w:r>
+              <w:rPr>
+                <w:rFonts w:ascii="Calibri" w:eastAsia="Calibri" w:hAnsi="Calibri" w:cs="Calibri"/>
+                <w:sz w:val="18"/>
+              </w:rPr>
+              <w:t>20 days</w:t>
+            </w:r>
+          </w:p>
+          <w:p>
+            <w:pPr>
+              <w:spacing w:after="0" w:line="240" w:lineRule="auto"/>
+              <w:rPr>
+                <w:rFonts w:ascii="Calibri" w:eastAsia="Calibri" w:hAnsi="Calibri" w:cs="Calibri"/>
+                <w:sz w:val="18"/>
+              </w:rPr>
+            </w:pPr>
+          </w:p>
+          <w:p>
+            <w:pPr>
+              <w:spacing w:after="0" w:line="240" w:lineRule="auto"/>
+              <w:rPr>
+                <w:rFonts w:ascii="Calibri" w:eastAsia="Calibri" w:hAnsi="Calibri" w:cs="Calibri"/>
+                <w:b/>
+                <w:sz w:val="18"/>
+              </w:rPr>
+            </w:pPr>
+            <w:r>
+              <w:rPr>
+                <w:rFonts w:ascii="Calibri" w:eastAsia="Calibri" w:hAnsi="Calibri" w:cs="Calibri"/>
+                <w:b/>
+                <w:sz w:val="18"/>
+              </w:rPr>
+              <w:t>Description:</w:t>
+            </w:r>
+          </w:p>
+          <w:p>
+            <w:pPr>
+              <w:spacing w:after="0" w:line="240" w:lineRule="auto"/>
+              <w:rPr>
+                <w:rFonts w:ascii="Calibri" w:eastAsia="Calibri" w:hAnsi="Calibri" w:cs="Calibri"/>
+                <w:sz w:val="18"/>
+              </w:rPr>
+            </w:pPr>
+          </w:p>
+          <w:p>
+            <w:pPr>
+              <w:spacing w:after="0" w:line="240" w:lineRule="auto"/>
+              <w:rPr>
+                <w:rFonts w:ascii="Arial" w:eastAsia="Arial" w:hAnsi="Arial" w:cs="Arial"/>
+                <w:b/>
+                <w:sz w:val="18"/>
+                <w:szCs w:val="18"/>
+              </w:rPr>
+            </w:pPr>
+            <w:r>
+              <w:rPr>
+                <w:rFonts w:ascii="Calibri" w:eastAsia="Calibri" w:hAnsi="Calibri" w:cs="Calibri"/>
+                <w:sz w:val="18"/>
+              </w:rPr>
+              <w:t xml:space="preserve"> </w:t>
+            </w:r>
+            <w:r>
+              <w:rPr>
+                <w:rFonts w:ascii="Arial" w:hAnsi="Arial" w:cs="Arial"/>
+                <w:color w:val="000000"/>
+                <w:sz w:val="18"/>
+                <w:szCs w:val="18"/>
+                <w:shd w:val="clear" w:color="auto" w:fill="FFFFFF"/>
+              </w:rPr>
+              <w:t xml:space="preserve">A website for software downloads with admin panel where users(Only authorized, form authentication used) can upload the newer version of the software and upgrade release description of the software. It's built in asp.net with Sql Server 2008. Worked on the latest available technology like Entity Framework and LinQ for data retrieval and insertion. Also used </w:t>
+            </w:r>
+            <w:r>
+              <w:rPr>
+                <w:rFonts w:ascii="Arial" w:hAnsi="Arial" w:cs="Arial"/>
+                <w:color w:val="000000"/>
+                <w:sz w:val="18"/>
+                <w:szCs w:val="18"/>
+                <w:shd w:val="clear" w:color="auto" w:fill="FFFFFF"/>
+              </w:rPr>
+              <w:t>JavaScript</w:t>
+            </w:r>
+            <w:r>
+              <w:rPr>
+                <w:rFonts w:ascii="Arial" w:hAnsi="Arial" w:cs="Arial"/>
+                <w:color w:val="000000"/>
+                <w:sz w:val="18"/>
+                <w:szCs w:val="18"/>
+                <w:shd w:val="clear" w:color="auto" w:fill="FFFFFF"/>
+              </w:rPr>
+              <w:t xml:space="preserve"> and css at front end and made the site more readable for search engine and also used social media items for sharing and commenting on any software page.</w:t>
+            </w:r>
+            <w:r>
+              <w:rPr>
+                <w:rFonts w:ascii="Arial" w:eastAsia="Arial" w:hAnsi="Arial" w:cs="Arial"/>
+                <w:b/>
+                <w:sz w:val="18"/>
+                <w:szCs w:val="18"/>
+              </w:rPr>
+              <w:t xml:space="preserve"> </w:t>
+            </w:r>
+          </w:p>
+          <w:p>
+            <w:pPr>
+              <w:spacing w:after="0" w:line="240" w:lineRule="auto"/>
+              <w:rPr>
+                <w:rFonts w:ascii="Arial" w:eastAsia="Arial" w:hAnsi="Arial" w:cs="Arial"/>
+                <w:b/>
+              </w:rPr>
+            </w:pPr>
+          </w:p>
+          <w:p>
+            <w:pPr>
+              <w:spacing w:after="0" w:line="240" w:lineRule="auto"/>
+              <w:rPr>
+                <w:rFonts w:ascii="Arial" w:hAnsi="Arial" w:cs="Arial"/>
+                <w:color w:val="000000"/>
+                <w:sz w:val="21"/>
+                <w:szCs w:val="21"/>
+                <w:shd w:val="clear" w:color="auto" w:fill="FFFFFF"/>
+              </w:rPr>
+            </w:pPr>
             <w:r>
               <w:rPr>
                 <w:rFonts w:ascii="Arial" w:hAnsi="Arial" w:cs="Arial"/>
@@ -1146,46 +1306,7 @@
                 <w:szCs w:val="21"/>
                 <w:shd w:val="clear" w:color="auto" w:fill="FFFFFF"/>
               </w:rPr>
-              <w:t>Softwares</w:t>
-            </w:r>
-            <w:proofErr w:type="spellEnd"/>
-            <w:r>
-              <w:rPr>
-                <w:rFonts w:ascii="Arial" w:hAnsi="Arial" w:cs="Arial"/>
-                <w:b/>
-                <w:bCs/>
-                <w:color w:val="000000"/>
-                <w:sz w:val="21"/>
-                <w:szCs w:val="21"/>
-                <w:shd w:val="clear" w:color="auto" w:fill="FFFFFF"/>
-              </w:rPr>
-              <w:t xml:space="preserve"> Download Website (</w:t>
-            </w:r>
-            <w:proofErr w:type="spellStart"/>
-            <w:r>
-              <w:rPr>
-                <w:rFonts w:ascii="Arial" w:hAnsi="Arial" w:cs="Arial"/>
-                <w:b/>
-                <w:bCs/>
-                <w:color w:val="000000"/>
-                <w:sz w:val="21"/>
-                <w:szCs w:val="21"/>
-                <w:shd w:val="clear" w:color="auto" w:fill="FFFFFF"/>
-              </w:rPr>
-              <w:t>Webform</w:t>
-            </w:r>
-            <w:proofErr w:type="spellEnd"/>
-            <w:r>
-              <w:rPr>
-                <w:rFonts w:ascii="Arial" w:hAnsi="Arial" w:cs="Arial"/>
-                <w:b/>
-                <w:bCs/>
-                <w:color w:val="000000"/>
-                <w:sz w:val="21"/>
-                <w:szCs w:val="21"/>
-                <w:shd w:val="clear" w:color="auto" w:fill="FFFFFF"/>
-              </w:rPr>
-              <w:t xml:space="preserve"> App)</w:t>
+              <w:t>Professional Project: Medical Inventory System (Winform App)</w:t>
             </w:r>
             <w:r>
               <w:rPr>
@@ -1195,87 +1316,31 @@
                 <w:szCs w:val="21"/>
                 <w:shd w:val="clear" w:color="auto" w:fill="FFFFFF"/>
               </w:rPr>
-              <w:t>  Nov 2013</w:t>
-            </w:r>
-            <w:r>
-              <w:rPr>
-                <w:rFonts w:ascii="Arial" w:eastAsia="Arial" w:hAnsi="Arial" w:cs="Arial"/>
-                <w:b/>
-              </w:rPr>
-              <w:t xml:space="preserve"> </w:t>
-            </w:r>
-          </w:p>
-          <w:p>
-            <w:pPr>
-              <w:spacing w:after="0" w:line="240" w:lineRule="auto"/>
-              <w:rPr>
-                <w:rFonts w:ascii="Arial" w:eastAsia="Arial" w:hAnsi="Arial" w:cs="Arial"/>
-              </w:rPr>
-            </w:pPr>
-            <w:r>
-              <w:rPr>
-                <w:rFonts w:ascii="Arial" w:eastAsia="Arial" w:hAnsi="Arial" w:cs="Arial"/>
-              </w:rPr>
-              <w:t>“</w:t>
-            </w:r>
-            <w:r>
-              <w:rPr>
-                <w:rFonts w:ascii="Arial" w:eastAsia="Arial" w:hAnsi="Arial" w:cs="Arial"/>
-              </w:rPr>
-              <w:t>www.filegolo.com</w:t>
-            </w:r>
-            <w:r>
-              <w:rPr>
-                <w:rFonts w:ascii="Arial" w:eastAsia="Arial" w:hAnsi="Arial" w:cs="Arial"/>
-              </w:rPr>
-              <w:t>”</w:t>
-            </w:r>
-          </w:p>
-          <w:p>
-            <w:pPr>
-              <w:spacing w:after="0" w:line="240" w:lineRule="auto"/>
-              <w:rPr>
-                <w:rFonts w:ascii="Arial" w:eastAsia="Arial" w:hAnsi="Arial" w:cs="Arial"/>
-              </w:rPr>
-            </w:pPr>
-          </w:p>
-          <w:p>
-            <w:pPr>
-              <w:spacing w:after="0" w:line="240" w:lineRule="auto"/>
-              <w:rPr>
-                <w:rFonts w:ascii="Calibri" w:eastAsia="Calibri" w:hAnsi="Calibri" w:cs="Calibri"/>
-                <w:sz w:val="18"/>
-              </w:rPr>
-            </w:pPr>
-            <w:r>
-              <w:rPr>
-                <w:rFonts w:ascii="Calibri" w:eastAsia="Calibri" w:hAnsi="Calibri" w:cs="Calibri"/>
-                <w:b/>
-                <w:sz w:val="18"/>
-              </w:rPr>
-              <w:t>Role</w:t>
-            </w:r>
-            <w:r>
-              <w:rPr>
-                <w:rFonts w:ascii="Calibri" w:eastAsia="Calibri" w:hAnsi="Calibri" w:cs="Calibri"/>
-                <w:b/>
-                <w:sz w:val="18"/>
-              </w:rPr>
-              <w:t xml:space="preserve">                :</w:t>
-            </w:r>
-            <w:r>
-              <w:rPr>
-                <w:rFonts w:ascii="Calibri" w:eastAsia="Calibri" w:hAnsi="Calibri" w:cs="Calibri"/>
-                <w:sz w:val="18"/>
-              </w:rPr>
-              <w:t xml:space="preserve">     </w:t>
-            </w:r>
-            <w:r>
-              <w:rPr>
-                <w:rFonts w:ascii="Calibri" w:eastAsia="Calibri" w:hAnsi="Calibri" w:cs="Calibri"/>
-                <w:sz w:val="18"/>
-              </w:rPr>
-              <w:t>Front End Developer</w:t>
+              <w:t>  Jan 2014</w:t>
+            </w:r>
+          </w:p>
+          <w:p>
+            <w:pPr>
+              <w:spacing w:after="0" w:line="240" w:lineRule="auto"/>
+              <w:rPr>
+                <w:rFonts w:ascii="Calibri" w:eastAsia="Calibri" w:hAnsi="Calibri" w:cs="Calibri"/>
+                <w:sz w:val="18"/>
+              </w:rPr>
+            </w:pPr>
+            <w:r>
+              <w:rPr>
+                <w:rFonts w:ascii="Calibri" w:eastAsia="Calibri" w:hAnsi="Calibri" w:cs="Calibri"/>
+                <w:b/>
+                <w:sz w:val="18"/>
+              </w:rPr>
+              <w:t>Role                :</w:t>
+            </w:r>
+            <w:r>
+              <w:rPr>
+                <w:rFonts w:ascii="Calibri" w:eastAsia="Calibri" w:hAnsi="Calibri" w:cs="Calibri"/>
+                <w:sz w:val="18"/>
+              </w:rPr>
+              <w:t xml:space="preserve">     Front End Developer</w:t>
             </w:r>
           </w:p>
           <w:p>
@@ -1299,79 +1364,58 @@
                 <w:rFonts w:ascii="Calibri" w:eastAsia="Calibri" w:hAnsi="Calibri" w:cs="Calibri"/>
                 <w:sz w:val="18"/>
               </w:rPr>
-              <w:t xml:space="preserve">      ASP.NET, SQL Server 2008</w:t>
-            </w:r>
-          </w:p>
-          <w:p>
-            <w:pPr>
-              <w:spacing w:after="0" w:line="240" w:lineRule="auto"/>
-              <w:rPr>
-                <w:rFonts w:ascii="Calibri" w:eastAsia="Calibri" w:hAnsi="Calibri" w:cs="Calibri"/>
-                <w:sz w:val="18"/>
-              </w:rPr>
-            </w:pPr>
-            <w:r>
-              <w:rPr>
-                <w:rFonts w:ascii="Calibri" w:eastAsia="Calibri" w:hAnsi="Calibri" w:cs="Calibri"/>
-                <w:b/>
-                <w:sz w:val="18"/>
-              </w:rPr>
-              <w:t>Duration</w:t>
-            </w:r>
-            <w:r>
-              <w:rPr>
-                <w:rFonts w:ascii="Calibri" w:eastAsia="Calibri" w:hAnsi="Calibri" w:cs="Calibri"/>
-                <w:b/>
-                <w:sz w:val="18"/>
-              </w:rPr>
-              <w:t xml:space="preserve">        </w:t>
-            </w:r>
-            <w:r>
-              <w:rPr>
-                <w:rFonts w:ascii="Calibri" w:eastAsia="Calibri" w:hAnsi="Calibri" w:cs="Calibri"/>
-                <w:b/>
-                <w:sz w:val="18"/>
-              </w:rPr>
-              <w:t>:</w:t>
-            </w:r>
-            <w:r>
-              <w:rPr>
-                <w:rFonts w:ascii="Calibri" w:eastAsia="Calibri" w:hAnsi="Calibri" w:cs="Calibri"/>
-                <w:sz w:val="18"/>
-              </w:rPr>
-              <w:t xml:space="preserve">     </w:t>
-            </w:r>
-            <w:r>
-              <w:rPr>
-                <w:rFonts w:ascii="Calibri" w:eastAsia="Calibri" w:hAnsi="Calibri" w:cs="Calibri"/>
-                <w:sz w:val="18"/>
-              </w:rPr>
-              <w:t>20 days</w:t>
-            </w:r>
-          </w:p>
-          <w:p>
-            <w:pPr>
-              <w:spacing w:after="0" w:line="240" w:lineRule="auto"/>
-              <w:rPr>
-                <w:rFonts w:ascii="Calibri" w:eastAsia="Calibri" w:hAnsi="Calibri" w:cs="Calibri"/>
-                <w:sz w:val="18"/>
-              </w:rPr>
-            </w:pPr>
-          </w:p>
-          <w:p>
-            <w:pPr>
-              <w:spacing w:after="0" w:line="240" w:lineRule="auto"/>
-              <w:rPr>
-                <w:rFonts w:ascii="Calibri" w:eastAsia="Calibri" w:hAnsi="Calibri" w:cs="Calibri"/>
-                <w:b/>
-                <w:sz w:val="18"/>
-              </w:rPr>
-            </w:pPr>
-            <w:r>
-              <w:rPr>
-                <w:rFonts w:ascii="Calibri" w:eastAsia="Calibri" w:hAnsi="Calibri" w:cs="Calibri"/>
-                <w:b/>
-                <w:sz w:val="18"/>
+              <w:t xml:space="preserve">      C# with MVC, SQL Server 2008</w:t>
+            </w:r>
+          </w:p>
+          <w:p>
+            <w:pPr>
+              <w:spacing w:after="0" w:line="240" w:lineRule="auto"/>
+              <w:rPr>
+                <w:rFonts w:ascii="Calibri" w:eastAsia="Calibri" w:hAnsi="Calibri" w:cs="Calibri"/>
+                <w:sz w:val="18"/>
+              </w:rPr>
+            </w:pPr>
+            <w:r>
+              <w:rPr>
+                <w:rFonts w:ascii="Calibri" w:eastAsia="Calibri" w:hAnsi="Calibri" w:cs="Calibri"/>
+                <w:b/>
+                <w:sz w:val="18"/>
+              </w:rPr>
+              <w:t>Duration        :</w:t>
+            </w:r>
+            <w:r>
+              <w:rPr>
+                <w:rFonts w:ascii="Calibri" w:eastAsia="Calibri" w:hAnsi="Calibri" w:cs="Calibri"/>
+                <w:sz w:val="18"/>
+              </w:rPr>
+              <w:t xml:space="preserve">     1 Month</w:t>
+            </w:r>
+          </w:p>
+          <w:p>
+            <w:pPr>
+              <w:spacing w:after="0" w:line="240" w:lineRule="auto"/>
+              <w:rPr>
+                <w:rFonts w:ascii="Calibri" w:eastAsia="Calibri" w:hAnsi="Calibri" w:cs="Calibri"/>
+                <w:sz w:val="18"/>
+              </w:rPr>
+            </w:pPr>
+          </w:p>
+          <w:p>
+            <w:pPr>
+              <w:spacing w:after="0" w:line="240" w:lineRule="auto"/>
+              <w:rPr>
+                <w:rFonts w:ascii="Calibri" w:eastAsia="Calibri" w:hAnsi="Calibri" w:cs="Calibri"/>
+                <w:b/>
+                <w:sz w:val="18"/>
+                <w:szCs w:val="18"/>
+              </w:rPr>
+            </w:pPr>
+            <w:r>
+              <w:rPr>
+                <w:rFonts w:ascii="Calibri" w:eastAsia="Calibri" w:hAnsi="Calibri" w:cs="Calibri"/>
+                <w:b/>
+                <w:sz w:val="18"/>
+                <w:szCs w:val="18"/>
               </w:rPr>
               <w:t>Description:</w:t>
             </w:r>
@@ -1380,28 +1424,12 @@
             <w:pPr>
               <w:spacing w:after="0" w:line="240" w:lineRule="auto"/>
               <w:rPr>
-                <w:rFonts w:ascii="Calibri" w:eastAsia="Calibri" w:hAnsi="Calibri" w:cs="Calibri"/>
-                <w:sz w:val="18"/>
-              </w:rPr>
-            </w:pPr>
-          </w:p>
-          <w:p>
-            <w:pPr>
-              <w:spacing w:after="0" w:line="240" w:lineRule="auto"/>
-              <w:rPr>
                 <w:rFonts w:ascii="Arial" w:eastAsia="Arial" w:hAnsi="Arial" w:cs="Arial"/>
                 <w:b/>
                 <w:sz w:val="18"/>
                 <w:szCs w:val="18"/>
               </w:rPr>
             </w:pPr>
-            <w:r>
-              <w:rPr>
-                <w:rFonts w:ascii="Calibri" w:eastAsia="Calibri" w:hAnsi="Calibri" w:cs="Calibri"/>
-                <w:sz w:val="18"/>
-              </w:rPr>
-              <w:t xml:space="preserve"> </w:t>
-            </w:r>
             <w:r>
               <w:rPr>
                 <w:rFonts w:ascii="Arial" w:hAnsi="Arial" w:cs="Arial"/>
@@ -1410,337 +1438,7 @@
                 <w:szCs w:val="18"/>
                 <w:shd w:val="clear" w:color="auto" w:fill="FFFFFF"/>
               </w:rPr>
-              <w:t xml:space="preserve">A website for software downloads with admin panel where </w:t>
-            </w:r>
-            <w:proofErr w:type="gramStart"/>
-            <w:r>
-              <w:rPr>
-                <w:rFonts w:ascii="Arial" w:hAnsi="Arial" w:cs="Arial"/>
-                <w:color w:val="000000"/>
-                <w:sz w:val="18"/>
-                <w:szCs w:val="18"/>
-                <w:shd w:val="clear" w:color="auto" w:fill="FFFFFF"/>
-              </w:rPr>
-              <w:t>users(</w:t>
-            </w:r>
-            <w:proofErr w:type="gramEnd"/>
-            <w:r>
-              <w:rPr>
-                <w:rFonts w:ascii="Arial" w:hAnsi="Arial" w:cs="Arial"/>
-                <w:color w:val="000000"/>
-                <w:sz w:val="18"/>
-                <w:szCs w:val="18"/>
-                <w:shd w:val="clear" w:color="auto" w:fill="FFFFFF"/>
-              </w:rPr>
-              <w:t xml:space="preserve">Only authorized, form authentication used) can upload the newer version of the software and upgrade release description of the software. It's built in asp.net with </w:t>
-            </w:r>
-            <w:proofErr w:type="spellStart"/>
-            <w:r>
-              <w:rPr>
-                <w:rFonts w:ascii="Arial" w:hAnsi="Arial" w:cs="Arial"/>
-                <w:color w:val="000000"/>
-                <w:sz w:val="18"/>
-                <w:szCs w:val="18"/>
-                <w:shd w:val="clear" w:color="auto" w:fill="FFFFFF"/>
-              </w:rPr>
-              <w:t>Sql</w:t>
-            </w:r>
-            <w:proofErr w:type="spellEnd"/>
-            <w:r>
-              <w:rPr>
-                <w:rFonts w:ascii="Arial" w:hAnsi="Arial" w:cs="Arial"/>
-                <w:color w:val="000000"/>
-                <w:sz w:val="18"/>
-                <w:szCs w:val="18"/>
-                <w:shd w:val="clear" w:color="auto" w:fill="FFFFFF"/>
-              </w:rPr>
-              <w:t xml:space="preserve"> Server 2008. Worked on the latest available technology like Entity Framework and </w:t>
-            </w:r>
-            <w:proofErr w:type="spellStart"/>
-            <w:r>
-              <w:rPr>
-                <w:rFonts w:ascii="Arial" w:hAnsi="Arial" w:cs="Arial"/>
-                <w:color w:val="000000"/>
-                <w:sz w:val="18"/>
-                <w:szCs w:val="18"/>
-                <w:shd w:val="clear" w:color="auto" w:fill="FFFFFF"/>
-              </w:rPr>
-              <w:t>LinQ</w:t>
-            </w:r>
-            <w:proofErr w:type="spellEnd"/>
-            <w:r>
-              <w:rPr>
-                <w:rFonts w:ascii="Arial" w:hAnsi="Arial" w:cs="Arial"/>
-                <w:color w:val="000000"/>
-                <w:sz w:val="18"/>
-                <w:szCs w:val="18"/>
-                <w:shd w:val="clear" w:color="auto" w:fill="FFFFFF"/>
-              </w:rPr>
-              <w:t xml:space="preserve"> for data retrieval and insertion. Also used </w:t>
-            </w:r>
-            <w:r>
-              <w:rPr>
-                <w:rFonts w:ascii="Arial" w:hAnsi="Arial" w:cs="Arial"/>
-                <w:color w:val="000000"/>
-                <w:sz w:val="18"/>
-                <w:szCs w:val="18"/>
-                <w:shd w:val="clear" w:color="auto" w:fill="FFFFFF"/>
-              </w:rPr>
-              <w:t>JavaScript</w:t>
-            </w:r>
-            <w:r>
-              <w:rPr>
-                <w:rFonts w:ascii="Arial" w:hAnsi="Arial" w:cs="Arial"/>
-                <w:color w:val="000000"/>
-                <w:sz w:val="18"/>
-                <w:szCs w:val="18"/>
-                <w:shd w:val="clear" w:color="auto" w:fill="FFFFFF"/>
-              </w:rPr>
-              <w:t xml:space="preserve"> and </w:t>
-            </w:r>
-            <w:proofErr w:type="spellStart"/>
-            <w:r>
-              <w:rPr>
-                <w:rFonts w:ascii="Arial" w:hAnsi="Arial" w:cs="Arial"/>
-                <w:color w:val="000000"/>
-                <w:sz w:val="18"/>
-                <w:szCs w:val="18"/>
-                <w:shd w:val="clear" w:color="auto" w:fill="FFFFFF"/>
-              </w:rPr>
-              <w:t>css</w:t>
-            </w:r>
-            <w:proofErr w:type="spellEnd"/>
-            <w:r>
-              <w:rPr>
-                <w:rFonts w:ascii="Arial" w:hAnsi="Arial" w:cs="Arial"/>
-                <w:color w:val="000000"/>
-                <w:sz w:val="18"/>
-                <w:szCs w:val="18"/>
-                <w:shd w:val="clear" w:color="auto" w:fill="FFFFFF"/>
-              </w:rPr>
-              <w:t xml:space="preserve"> at front end and made the site more readable for search engine and also used social media items for sharing and commenting on any software page.</w:t>
-            </w:r>
-            <w:r>
-              <w:rPr>
-                <w:rFonts w:ascii="Arial" w:eastAsia="Arial" w:hAnsi="Arial" w:cs="Arial"/>
-                <w:b/>
-                <w:sz w:val="18"/>
-                <w:szCs w:val="18"/>
-              </w:rPr>
-              <w:t xml:space="preserve"> </w:t>
-            </w:r>
-          </w:p>
-          <w:p>
-            <w:pPr>
-              <w:spacing w:after="0" w:line="240" w:lineRule="auto"/>
-              <w:rPr>
-                <w:rFonts w:ascii="Arial" w:eastAsia="Arial" w:hAnsi="Arial" w:cs="Arial"/>
-                <w:b/>
-              </w:rPr>
-            </w:pPr>
-          </w:p>
-          <w:p>
-            <w:pPr>
-              <w:spacing w:after="0" w:line="240" w:lineRule="auto"/>
-              <w:rPr>
-                <w:rFonts w:ascii="Arial" w:hAnsi="Arial" w:cs="Arial"/>
-                <w:color w:val="000000"/>
-                <w:sz w:val="21"/>
-                <w:szCs w:val="21"/>
-                <w:shd w:val="clear" w:color="auto" w:fill="FFFFFF"/>
-              </w:rPr>
-            </w:pPr>
-            <w:r>
-              <w:rPr>
-                <w:rFonts w:ascii="Arial" w:hAnsi="Arial" w:cs="Arial"/>
-                <w:b/>
-                <w:bCs/>
-                <w:color w:val="000000"/>
-                <w:sz w:val="21"/>
-                <w:szCs w:val="21"/>
-                <w:shd w:val="clear" w:color="auto" w:fill="FFFFFF"/>
-              </w:rPr>
-              <w:t>Professional Project: Medical Inventory System (</w:t>
-            </w:r>
-            <w:proofErr w:type="spellStart"/>
-            <w:r>
-              <w:rPr>
-                <w:rFonts w:ascii="Arial" w:hAnsi="Arial" w:cs="Arial"/>
-                <w:b/>
-                <w:bCs/>
-                <w:color w:val="000000"/>
-                <w:sz w:val="21"/>
-                <w:szCs w:val="21"/>
-                <w:shd w:val="clear" w:color="auto" w:fill="FFFFFF"/>
-              </w:rPr>
-              <w:t>Winform</w:t>
-            </w:r>
-            <w:proofErr w:type="spellEnd"/>
-            <w:r>
-              <w:rPr>
-                <w:rFonts w:ascii="Arial" w:hAnsi="Arial" w:cs="Arial"/>
-                <w:b/>
-                <w:bCs/>
-                <w:color w:val="000000"/>
-                <w:sz w:val="21"/>
-                <w:szCs w:val="21"/>
-                <w:shd w:val="clear" w:color="auto" w:fill="FFFFFF"/>
-              </w:rPr>
-              <w:t xml:space="preserve"> App)</w:t>
-            </w:r>
-            <w:r>
-              <w:rPr>
-                <w:rFonts w:ascii="Arial" w:hAnsi="Arial" w:cs="Arial"/>
-                <w:color w:val="000000"/>
-                <w:sz w:val="21"/>
-                <w:szCs w:val="21"/>
-                <w:shd w:val="clear" w:color="auto" w:fill="FFFFFF"/>
-              </w:rPr>
-              <w:t>  Jan 2014</w:t>
-            </w:r>
-          </w:p>
-          <w:p>
-            <w:pPr>
-              <w:spacing w:after="0" w:line="240" w:lineRule="auto"/>
-              <w:rPr>
-                <w:rFonts w:ascii="Calibri" w:eastAsia="Calibri" w:hAnsi="Calibri" w:cs="Calibri"/>
-                <w:sz w:val="18"/>
-              </w:rPr>
-            </w:pPr>
-            <w:r>
-              <w:rPr>
-                <w:rFonts w:ascii="Calibri" w:eastAsia="Calibri" w:hAnsi="Calibri" w:cs="Calibri"/>
-                <w:b/>
-                <w:sz w:val="18"/>
-              </w:rPr>
-              <w:t>Role                :</w:t>
-            </w:r>
-            <w:r>
-              <w:rPr>
-                <w:rFonts w:ascii="Calibri" w:eastAsia="Calibri" w:hAnsi="Calibri" w:cs="Calibri"/>
-                <w:sz w:val="18"/>
-              </w:rPr>
-              <w:t xml:space="preserve">     Front End Developer</w:t>
-            </w:r>
-          </w:p>
-          <w:p>
-            <w:pPr>
-              <w:spacing w:after="0" w:line="240" w:lineRule="auto"/>
-              <w:rPr>
-                <w:rFonts w:ascii="Calibri" w:eastAsia="Calibri" w:hAnsi="Calibri" w:cs="Calibri"/>
-                <w:sz w:val="18"/>
-              </w:rPr>
-            </w:pPr>
-            <w:r>
-              <w:rPr>
-                <w:rFonts w:ascii="Calibri" w:eastAsia="Calibri" w:hAnsi="Calibri" w:cs="Calibri"/>
-                <w:b/>
-                <w:sz w:val="18"/>
-              </w:rPr>
-              <w:t>Technologies:</w:t>
-            </w:r>
-            <w:r>
-              <w:rPr>
-                <w:rFonts w:ascii="Calibri" w:eastAsia="Calibri" w:hAnsi="Calibri" w:cs="Calibri"/>
-                <w:sz w:val="18"/>
-              </w:rPr>
-              <w:t xml:space="preserve">      C# with MVC, SQL Server 2008</w:t>
-            </w:r>
-          </w:p>
-          <w:p>
-            <w:pPr>
-              <w:spacing w:after="0" w:line="240" w:lineRule="auto"/>
-              <w:rPr>
-                <w:rFonts w:ascii="Calibri" w:eastAsia="Calibri" w:hAnsi="Calibri" w:cs="Calibri"/>
-                <w:sz w:val="18"/>
-              </w:rPr>
-            </w:pPr>
-            <w:r>
-              <w:rPr>
-                <w:rFonts w:ascii="Calibri" w:eastAsia="Calibri" w:hAnsi="Calibri" w:cs="Calibri"/>
-                <w:b/>
-                <w:sz w:val="18"/>
-              </w:rPr>
-              <w:t>Duration        :</w:t>
-            </w:r>
-            <w:r>
-              <w:rPr>
-                <w:rFonts w:ascii="Calibri" w:eastAsia="Calibri" w:hAnsi="Calibri" w:cs="Calibri"/>
-                <w:sz w:val="18"/>
-              </w:rPr>
-              <w:t xml:space="preserve">     1 Month</w:t>
-            </w:r>
-          </w:p>
-          <w:p>
-            <w:pPr>
-              <w:spacing w:after="0" w:line="240" w:lineRule="auto"/>
-              <w:rPr>
-                <w:rFonts w:ascii="Calibri" w:eastAsia="Calibri" w:hAnsi="Calibri" w:cs="Calibri"/>
-                <w:sz w:val="18"/>
-              </w:rPr>
-            </w:pPr>
-          </w:p>
-          <w:p>
-            <w:pPr>
-              <w:spacing w:after="0" w:line="240" w:lineRule="auto"/>
-              <w:rPr>
-                <w:rFonts w:ascii="Calibri" w:eastAsia="Calibri" w:hAnsi="Calibri" w:cs="Calibri"/>
-                <w:b/>
-                <w:sz w:val="18"/>
-                <w:szCs w:val="18"/>
-              </w:rPr>
-            </w:pPr>
-            <w:r>
-              <w:rPr>
-                <w:rFonts w:ascii="Calibri" w:eastAsia="Calibri" w:hAnsi="Calibri" w:cs="Calibri"/>
-                <w:b/>
-                <w:sz w:val="18"/>
-                <w:szCs w:val="18"/>
-              </w:rPr>
-              <w:t>Description:</w:t>
-            </w:r>
-          </w:p>
-          <w:p>
-            <w:pPr>
-              <w:spacing w:after="0" w:line="240" w:lineRule="auto"/>
-              <w:rPr>
-                <w:rFonts w:ascii="Arial" w:eastAsia="Arial" w:hAnsi="Arial" w:cs="Arial"/>
-                <w:b/>
-                <w:sz w:val="18"/>
-                <w:szCs w:val="18"/>
-              </w:rPr>
-            </w:pPr>
-            <w:r>
-              <w:rPr>
-                <w:rFonts w:ascii="Arial" w:hAnsi="Arial" w:cs="Arial"/>
-                <w:color w:val="000000"/>
-                <w:sz w:val="18"/>
-                <w:szCs w:val="18"/>
-                <w:shd w:val="clear" w:color="auto" w:fill="FFFFFF"/>
-              </w:rPr>
-              <w:t xml:space="preserve">A window form application built for medical store to manage their inventory of all the items on medical store. Entity framework is used for database access and </w:t>
-            </w:r>
-            <w:proofErr w:type="spellStart"/>
-            <w:r>
-              <w:rPr>
-                <w:rFonts w:ascii="Arial" w:hAnsi="Arial" w:cs="Arial"/>
-                <w:color w:val="000000"/>
-                <w:sz w:val="18"/>
-                <w:szCs w:val="18"/>
-                <w:shd w:val="clear" w:color="auto" w:fill="FFFFFF"/>
-              </w:rPr>
-              <w:t>LinQ</w:t>
-            </w:r>
-            <w:proofErr w:type="spellEnd"/>
-            <w:r>
-              <w:rPr>
-                <w:rFonts w:ascii="Arial" w:hAnsi="Arial" w:cs="Arial"/>
-                <w:color w:val="000000"/>
-                <w:sz w:val="18"/>
-                <w:szCs w:val="18"/>
-                <w:shd w:val="clear" w:color="auto" w:fill="FFFFFF"/>
-              </w:rPr>
-              <w:t xml:space="preserve"> for querying data. All the functionality of invoice, invoice return, sale, purchase and stock is functional</w:t>
+              <w:t>A window form application built for medical store to manage their inventory of all the items on medical store. Entity framework is used for database access and LinQ for querying data. All the functionality of invoice, invoice return, sale, purchase and stock is functional</w:t>
             </w:r>
           </w:p>
           <w:p>
@@ -2020,23 +1718,7 @@
                 <w:rFonts w:ascii="Calibri" w:eastAsia="Calibri" w:hAnsi="Calibri" w:cs="Calibri"/>
                 <w:b/>
               </w:rPr>
-              <w:t xml:space="preserve">Job Experience :  </w:t>
-            </w:r>
-            <w:proofErr w:type="spellStart"/>
-            <w:r>
-              <w:rPr>
-                <w:rFonts w:ascii="Calibri" w:eastAsia="Calibri" w:hAnsi="Calibri" w:cs="Calibri"/>
-                <w:b/>
-              </w:rPr>
-              <w:t>Technixo</w:t>
-            </w:r>
-            <w:proofErr w:type="spellEnd"/>
-            <w:r>
-              <w:rPr>
-                <w:rFonts w:ascii="Calibri" w:eastAsia="Calibri" w:hAnsi="Calibri" w:cs="Calibri"/>
-                <w:b/>
-              </w:rPr>
-              <w:t xml:space="preserve"> (www.technixo.com)</w:t>
+              <w:t>Job Experience :  Technixo (www.technixo.com)</w:t>
             </w:r>
           </w:p>
         </w:tc>
@@ -2075,23 +1757,7 @@
                 <w:rFonts w:ascii="Calibri" w:eastAsia="Calibri" w:hAnsi="Calibri" w:cs="Calibri"/>
                 <w:sz w:val="18"/>
               </w:rPr>
-              <w:t xml:space="preserve">Working in </w:t>
-            </w:r>
-            <w:proofErr w:type="spellStart"/>
-            <w:r>
-              <w:rPr>
-                <w:rFonts w:ascii="Calibri" w:eastAsia="Calibri" w:hAnsi="Calibri" w:cs="Calibri"/>
-                <w:sz w:val="18"/>
-              </w:rPr>
-              <w:t>technixo</w:t>
-            </w:r>
-            <w:proofErr w:type="spellEnd"/>
-            <w:r>
-              <w:rPr>
-                <w:rFonts w:ascii="Calibri" w:eastAsia="Calibri" w:hAnsi="Calibri" w:cs="Calibri"/>
-                <w:sz w:val="18"/>
-              </w:rPr>
-              <w:t xml:space="preserve"> from Sept 01 2014 to Date.</w:t>
+              <w:t>Working in technixo from Sept 01 2014 to Date.</w:t>
             </w:r>
           </w:p>
           <w:p>

</xml_diff>